<commit_message>
Done intro part and math model
</commit_message>
<xml_diff>
--- a/MidtermB/draft.docx
+++ b/MidtermB/draft.docx
@@ -47,7 +47,7 @@
         <w:shd w:val="clear" w:color="auto" w:fill="FFFFFF"/>
         <w:spacing w:before="120" w:beforeAutospacing="0" w:after="120" w:afterAutospacing="0"/>
         <w:rPr>
-          <w:rFonts w:asciiTheme="minorHAnsi" w:eastAsiaTheme="minorHAnsi" w:hAnsiTheme="minorHAnsi" w:hint="eastAsia"/>
+          <w:rFonts w:asciiTheme="minorHAnsi" w:eastAsiaTheme="minorHAnsi" w:hAnsiTheme="minorHAnsi"/>
           <w:lang w:eastAsia="zh-TW"/>
         </w:rPr>
       </w:pPr>
@@ -68,11 +68,159 @@
     </w:p>
     <w:p>
       <w:pPr>
-        <w:pStyle w:val="a3"/>
-        <w:shd w:val="clear" w:color="auto" w:fill="FFFFFF"/>
-        <w:spacing w:before="120" w:beforeAutospacing="0" w:after="120" w:afterAutospacing="0"/>
-        <w:rPr>
-          <w:rFonts w:asciiTheme="minorHAnsi" w:eastAsiaTheme="minorHAnsi" w:hAnsiTheme="minorHAnsi"/>
+        <w:widowControl/>
+        <w:shd w:val="clear" w:color="auto" w:fill="1E1E1E"/>
+        <w:spacing w:line="270" w:lineRule="atLeast"/>
+        <w:jc w:val="left"/>
+        <w:rPr>
+          <w:rFonts w:ascii="Menlo" w:eastAsia="宋体" w:hAnsi="Menlo" w:cs="Menlo"/>
+          <w:color w:val="D4D4D4"/>
+          <w:kern w:val="0"/>
+          <w:sz w:val="18"/>
+          <w:szCs w:val="18"/>
+        </w:rPr>
+      </w:pPr>
+      <w:r>
+        <w:rPr>
+          <w:rFonts w:ascii="Menlo" w:eastAsia="宋体" w:hAnsi="Menlo" w:cs="Menlo"/>
+          <w:color w:val="D4D4D4"/>
+          <w:kern w:val="0"/>
+          <w:sz w:val="18"/>
+          <w:szCs w:val="18"/>
+        </w:rPr>
+        <w:t xml:space="preserve">Income inequality problem is drawing worldwide attention, </w:t>
+      </w:r>
+    </w:p>
+    <w:p>
+      <w:pPr>
+        <w:widowControl/>
+        <w:shd w:val="clear" w:color="auto" w:fill="1E1E1E"/>
+        <w:spacing w:line="270" w:lineRule="atLeast"/>
+        <w:jc w:val="left"/>
+        <w:rPr>
+          <w:rFonts w:ascii="Menlo" w:eastAsia="宋体" w:hAnsi="Menlo" w:cs="Menlo"/>
+          <w:color w:val="D4D4D4"/>
+          <w:kern w:val="0"/>
+          <w:sz w:val="18"/>
+          <w:szCs w:val="18"/>
+        </w:rPr>
+      </w:pPr>
+      <w:r>
+        <w:rPr>
+          <w:rFonts w:ascii="Menlo" w:eastAsia="宋体" w:hAnsi="Menlo" w:cs="Menlo"/>
+          <w:color w:val="D4D4D4"/>
+          <w:kern w:val="0"/>
+          <w:sz w:val="18"/>
+          <w:szCs w:val="18"/>
+        </w:rPr>
+        <w:t xml:space="preserve">it directly affects the life quality of many of us, especially the poor, </w:t>
+      </w:r>
+    </w:p>
+    <w:p>
+      <w:pPr>
+        <w:widowControl/>
+        <w:shd w:val="clear" w:color="auto" w:fill="1E1E1E"/>
+        <w:spacing w:line="270" w:lineRule="atLeast"/>
+        <w:jc w:val="left"/>
+        <w:rPr>
+          <w:rFonts w:ascii="Menlo" w:eastAsia="宋体" w:hAnsi="Menlo" w:cs="Menlo"/>
+          <w:color w:val="D4D4D4"/>
+          <w:kern w:val="0"/>
+          <w:sz w:val="18"/>
+          <w:szCs w:val="18"/>
+        </w:rPr>
+      </w:pPr>
+      <w:r>
+        <w:rPr>
+          <w:rFonts w:ascii="Menlo" w:eastAsia="宋体" w:hAnsi="Menlo" w:cs="Menlo"/>
+          <w:color w:val="D4D4D4"/>
+          <w:kern w:val="0"/>
+          <w:sz w:val="18"/>
+          <w:szCs w:val="18"/>
+        </w:rPr>
+        <w:t xml:space="preserve">which is in line with our intuition and </w:t>
+      </w:r>
+    </w:p>
+    <w:p>
+      <w:pPr>
+        <w:widowControl/>
+        <w:shd w:val="clear" w:color="auto" w:fill="1E1E1E"/>
+        <w:spacing w:line="270" w:lineRule="atLeast"/>
+        <w:jc w:val="left"/>
+        <w:rPr>
+          <w:rFonts w:ascii="Menlo" w:eastAsia="宋体" w:hAnsi="Menlo" w:cs="Menlo"/>
+          <w:color w:val="D4D4D4"/>
+          <w:kern w:val="0"/>
+          <w:sz w:val="18"/>
+          <w:szCs w:val="18"/>
+        </w:rPr>
+      </w:pPr>
+      <w:r>
+        <w:rPr>
+          <w:rFonts w:ascii="Menlo" w:eastAsia="宋体" w:hAnsi="Menlo" w:cs="Menlo"/>
+          <w:color w:val="D4D4D4"/>
+          <w:kern w:val="0"/>
+          <w:sz w:val="18"/>
+          <w:szCs w:val="18"/>
+          <w:lang w:eastAsia="zh-TW"/>
+        </w:rPr>
+        <w:t xml:space="preserve">daily experience in </w:t>
+      </w:r>
+    </w:p>
+    <w:p>
+      <w:pPr>
+        <w:pStyle w:val="a3"/>
+        <w:shd w:val="clear" w:color="auto" w:fill="FFFFFF"/>
+        <w:spacing w:before="120" w:beforeAutospacing="0" w:after="120" w:afterAutospacing="0"/>
+        <w:rPr>
+          <w:rFonts w:asciiTheme="minorHAnsi" w:eastAsiaTheme="minorHAnsi" w:hAnsiTheme="minorHAnsi" w:hint="eastAsia"/>
+          <w:lang w:eastAsia="zh-TW"/>
+        </w:rPr>
+      </w:pPr>
+      <w:r>
+        <w:rPr>
+          <w:rFonts w:asciiTheme="minorHAnsi" w:eastAsiaTheme="minorHAnsi" w:hAnsiTheme="minorHAnsi" w:hint="eastAsia"/>
+          <w:lang w:eastAsia="zh-TW"/>
+        </w:rPr>
+        <w:t>t</w:t>
+      </w:r>
+      <w:r>
+        <w:rPr>
+          <w:rFonts w:asciiTheme="minorHAnsi" w:eastAsiaTheme="minorHAnsi" w:hAnsiTheme="minorHAnsi"/>
+          <w:lang w:eastAsia="zh-TW"/>
+        </w:rPr>
+        <w:t>he streets  of Hong Kong</w:t>
+      </w:r>
+    </w:p>
+    <w:p>
+      <w:pPr>
+        <w:pStyle w:val="a3"/>
+        <w:shd w:val="clear" w:color="auto" w:fill="FFFFFF"/>
+        <w:spacing w:before="120" w:beforeAutospacing="0" w:after="120" w:afterAutospacing="0"/>
+        <w:rPr>
+          <w:rFonts w:asciiTheme="minorHAnsi" w:eastAsiaTheme="minorHAnsi" w:hAnsiTheme="minorHAnsi" w:hint="eastAsia"/>
+          <w:lang w:eastAsia="zh-TW"/>
+        </w:rPr>
+      </w:pPr>
+    </w:p>
+    <w:p>
+      <w:pPr>
+        <w:pStyle w:val="a3"/>
+        <w:shd w:val="clear" w:color="auto" w:fill="FFFFFF"/>
+        <w:spacing w:before="120" w:beforeAutospacing="0" w:after="120" w:afterAutospacing="0"/>
+        <w:rPr>
+          <w:rFonts w:asciiTheme="minorHAnsi" w:eastAsiaTheme="minorHAnsi" w:hAnsiTheme="minorHAnsi" w:hint="eastAsia"/>
+          <w:lang w:eastAsia="zh-TW"/>
+        </w:rPr>
+      </w:pPr>
+    </w:p>
+    <w:p>
+      <w:pPr>
+        <w:pStyle w:val="a3"/>
+        <w:shd w:val="clear" w:color="auto" w:fill="FFFFFF"/>
+        <w:spacing w:before="120" w:beforeAutospacing="0" w:after="120" w:afterAutospacing="0"/>
+        <w:rPr>
+          <w:rFonts w:asciiTheme="minorHAnsi" w:eastAsiaTheme="minorHAnsi" w:hAnsiTheme="minorHAnsi" w:hint="eastAsia"/>
           <w:lang w:eastAsia="zh-TW"/>
         </w:rPr>
       </w:pPr>
@@ -83,123 +231,12 @@
         </w:rPr>
         <w:t>說兩句世界財富收入不均情況。</w:t>
       </w:r>
-    </w:p>
-    <w:p>
-      <w:pPr>
-        <w:pStyle w:val="a3"/>
-        <w:shd w:val="clear" w:color="auto" w:fill="FFFFFF"/>
-        <w:spacing w:before="120" w:beforeAutospacing="0" w:after="120" w:afterAutospacing="0"/>
-        <w:rPr>
-          <w:rFonts w:asciiTheme="minorHAnsi" w:eastAsiaTheme="minorHAnsi" w:hAnsiTheme="minorHAnsi"/>
-          <w:lang w:eastAsia="zh-TW"/>
-        </w:rPr>
-      </w:pPr>
-    </w:p>
-    <w:p>
-      <w:pPr>
-        <w:pStyle w:val="a3"/>
-        <w:shd w:val="clear" w:color="auto" w:fill="FFFFFF"/>
-        <w:spacing w:before="120" w:beforeAutospacing="0" w:after="120" w:afterAutospacing="0"/>
-        <w:rPr>
-          <w:rFonts w:asciiTheme="minorHAnsi" w:eastAsiaTheme="minorHAnsi" w:hAnsiTheme="minorHAnsi" w:hint="eastAsia"/>
-          <w:lang w:eastAsia="zh-TW"/>
-        </w:rPr>
-      </w:pPr>
-    </w:p>
-    <w:p>
-      <w:pPr>
-        <w:pStyle w:val="a3"/>
-        <w:shd w:val="clear" w:color="auto" w:fill="FFFFFF"/>
-        <w:spacing w:before="120" w:beforeAutospacing="0" w:after="120" w:afterAutospacing="0"/>
-        <w:rPr>
-          <w:rFonts w:asciiTheme="minorHAnsi" w:eastAsiaTheme="minorHAnsi" w:hAnsiTheme="minorHAnsi" w:hint="eastAsia"/>
-          <w:lang w:eastAsia="zh-TW"/>
-        </w:rPr>
-      </w:pPr>
-      <w:r>
-        <w:rPr>
-          <w:rFonts w:asciiTheme="minorHAnsi" w:eastAsiaTheme="minorHAnsi" w:hAnsiTheme="minorHAnsi"/>
-          <w:lang w:eastAsia="zh-TW"/>
-        </w:rPr>
-        <w:t>2.</w:t>
-      </w:r>
-    </w:p>
-    <w:p>
-      <w:pPr>
-        <w:pStyle w:val="a3"/>
-        <w:shd w:val="clear" w:color="auto" w:fill="FFFFFF"/>
-        <w:spacing w:before="120" w:beforeAutospacing="0" w:after="120" w:afterAutospacing="0"/>
-        <w:rPr>
-          <w:rFonts w:asciiTheme="minorHAnsi" w:eastAsiaTheme="minorHAnsi" w:hAnsiTheme="minorHAnsi"/>
-          <w:lang w:eastAsia="zh-TW"/>
-        </w:rPr>
-      </w:pPr>
-      <w:r>
-        <w:rPr>
-          <w:rFonts w:asciiTheme="minorHAnsi" w:eastAsiaTheme="minorHAnsi" w:hAnsiTheme="minorHAnsi"/>
-          <w:lang w:eastAsia="zh-TW"/>
-        </w:rPr>
-        <w:t xml:space="preserve">2.1 </w:t>
-      </w:r>
-    </w:p>
-    <w:p>
-      <w:pPr>
-        <w:pStyle w:val="a3"/>
-        <w:shd w:val="clear" w:color="auto" w:fill="FFFFFF"/>
-        <w:spacing w:before="120" w:beforeAutospacing="0" w:after="120" w:afterAutospacing="0"/>
-        <w:rPr>
-          <w:rFonts w:asciiTheme="minorHAnsi" w:eastAsiaTheme="minorHAnsi" w:hAnsiTheme="minorHAnsi"/>
-          <w:lang w:eastAsia="zh-TW"/>
-        </w:rPr>
-      </w:pPr>
-      <w:r>
-        <w:rPr>
-          <w:rFonts w:asciiTheme="minorHAnsi" w:eastAsiaTheme="minorHAnsi" w:hAnsiTheme="minorHAnsi" w:hint="eastAsia"/>
-          <w:lang w:eastAsia="zh-TW"/>
-        </w:rPr>
-        <w:t>介紹一下我們的</w:t>
-      </w:r>
-      <w:r>
-        <w:rPr>
-          <w:rFonts w:asciiTheme="minorHAnsi" w:eastAsiaTheme="minorHAnsi" w:hAnsiTheme="minorHAnsi" w:hint="eastAsia"/>
-          <w:lang w:eastAsia="zh-TW"/>
-        </w:rPr>
-        <w:t>測量的數學</w:t>
-      </w:r>
-      <w:r>
-        <w:rPr>
-          <w:rFonts w:asciiTheme="minorHAnsi" w:eastAsiaTheme="minorHAnsi" w:hAnsiTheme="minorHAnsi" w:hint="eastAsia"/>
-          <w:lang w:eastAsia="zh-TW"/>
-        </w:rPr>
-        <w:t>模型</w:t>
-      </w:r>
-      <w:r>
-        <w:rPr>
-          <w:rFonts w:asciiTheme="minorHAnsi" w:eastAsiaTheme="minorHAnsi" w:hAnsiTheme="minorHAnsi" w:hint="eastAsia"/>
-          <w:lang w:eastAsia="zh-TW"/>
-        </w:rPr>
-        <w:t>（en</w:t>
-      </w:r>
-      <w:r>
-        <w:rPr>
-          <w:rFonts w:asciiTheme="minorHAnsi" w:eastAsiaTheme="minorHAnsi" w:hAnsiTheme="minorHAnsi"/>
-          <w:lang w:eastAsia="zh-TW"/>
-        </w:rPr>
-        <w:t>tropy index</w:t>
-      </w:r>
-      <w:r>
-        <w:rPr>
-          <w:rFonts w:asciiTheme="minorHAnsi" w:eastAsiaTheme="minorHAnsi" w:hAnsiTheme="minorHAnsi" w:hint="eastAsia"/>
-          <w:lang w:eastAsia="zh-TW"/>
-        </w:rPr>
-        <w:t>）</w:t>
-      </w:r>
-      <w:r>
-        <w:rPr>
-          <w:rFonts w:asciiTheme="minorHAnsi" w:eastAsiaTheme="minorHAnsi" w:hAnsiTheme="minorHAnsi" w:hint="eastAsia"/>
-          <w:lang w:eastAsia="zh-TW"/>
-        </w:rPr>
-        <w:t>。以及為什麼不使用基尼係數（</w:t>
+      <w:r>
+        <w:rPr>
+          <w:rFonts w:asciiTheme="minorHAnsi" w:eastAsiaTheme="minorHAnsi" w:hAnsiTheme="minorHAnsi" w:hint="eastAsia"/>
+          <w:lang w:eastAsia="zh-TW"/>
+        </w:rPr>
+        <w:t>以及為什麼不使用基尼係數（</w:t>
       </w:r>
       <w:r>
         <w:rPr>
@@ -217,35 +254,291 @@
         </w:rPr>
         <w:t>）</w:t>
       </w:r>
-    </w:p>
-    <w:p>
-      <w:pPr>
-        <w:pStyle w:val="a3"/>
-        <w:shd w:val="clear" w:color="auto" w:fill="FFFFFF"/>
-        <w:spacing w:before="120" w:beforeAutospacing="0" w:after="120" w:afterAutospacing="0"/>
-        <w:rPr>
-          <w:rFonts w:asciiTheme="minorHAnsi" w:eastAsiaTheme="minorHAnsi" w:hAnsiTheme="minorHAnsi" w:hint="eastAsia"/>
-          <w:lang w:eastAsia="zh-TW"/>
-        </w:rPr>
-      </w:pPr>
-      <w:r>
-        <w:rPr>
-          <w:rFonts w:asciiTheme="minorHAnsi" w:eastAsiaTheme="minorHAnsi" w:hAnsiTheme="minorHAnsi"/>
-          <w:lang w:eastAsia="zh-TW"/>
-        </w:rPr>
-        <w:t xml:space="preserve">2.2 </w:t>
-      </w:r>
-    </w:p>
-    <w:p>
-      <w:pPr>
-        <w:pStyle w:val="a3"/>
-        <w:shd w:val="clear" w:color="auto" w:fill="FFFFFF"/>
-        <w:spacing w:before="120" w:beforeAutospacing="0" w:after="120" w:afterAutospacing="0"/>
-        <w:rPr>
-          <w:rFonts w:asciiTheme="minorHAnsi" w:eastAsiaTheme="minorHAnsi" w:hAnsiTheme="minorHAnsi"/>
-          <w:lang w:eastAsia="zh-TW"/>
-        </w:rPr>
-      </w:pPr>
+      <w:r>
+        <w:rPr>
+          <w:rFonts w:asciiTheme="minorHAnsi" w:eastAsiaTheme="minorHAnsi" w:hAnsiTheme="minorHAnsi" w:hint="eastAsia"/>
+          <w:lang w:eastAsia="zh-TW"/>
+        </w:rPr>
+        <w:t>。提一嘴我們要用的數學模型。</w:t>
+      </w:r>
+    </w:p>
+    <w:p>
+      <w:pPr>
+        <w:pStyle w:val="a3"/>
+        <w:shd w:val="clear" w:color="auto" w:fill="FFFFFF"/>
+        <w:spacing w:before="120" w:beforeAutospacing="0" w:after="120" w:afterAutospacing="0"/>
+        <w:rPr>
+          <w:rFonts w:asciiTheme="minorHAnsi" w:eastAsiaTheme="minorHAnsi" w:hAnsiTheme="minorHAnsi" w:hint="eastAsia"/>
+          <w:lang w:eastAsia="zh-TW"/>
+        </w:rPr>
+      </w:pPr>
+    </w:p>
+    <w:p>
+      <w:pPr>
+        <w:pStyle w:val="a3"/>
+        <w:shd w:val="clear" w:color="auto" w:fill="FFFFFF"/>
+        <w:spacing w:before="120" w:beforeAutospacing="0" w:after="120" w:afterAutospacing="0"/>
+        <w:rPr>
+          <w:rFonts w:asciiTheme="minorHAnsi" w:eastAsiaTheme="minorHAnsi" w:hAnsiTheme="minorHAnsi"/>
+          <w:lang w:eastAsia="zh-TW"/>
+        </w:rPr>
+      </w:pPr>
+      <w:r>
+        <w:rPr>
+          <w:rFonts w:asciiTheme="minorHAnsi" w:eastAsiaTheme="minorHAnsi" w:hAnsiTheme="minorHAnsi"/>
+          <w:lang w:eastAsia="zh-TW"/>
+        </w:rPr>
+        <w:t>2.</w:t>
+      </w:r>
+      <w:r>
+        <w:rPr>
+          <w:rFonts w:asciiTheme="minorHAnsi" w:eastAsiaTheme="minorHAnsi" w:hAnsiTheme="minorHAnsi"/>
+          <w:lang w:eastAsia="zh-TW"/>
+        </w:rPr>
+        <w:t xml:space="preserve"> </w:t>
+      </w:r>
+      <w:r>
+        <w:rPr>
+          <w:rFonts w:asciiTheme="minorHAnsi" w:eastAsiaTheme="minorHAnsi" w:hAnsiTheme="minorHAnsi" w:hint="eastAsia"/>
+          <w:lang w:eastAsia="zh-TW"/>
+        </w:rPr>
+        <w:t>我們的</w:t>
+      </w:r>
+      <w:r>
+        <w:rPr>
+          <w:rFonts w:asciiTheme="minorHAnsi" w:eastAsiaTheme="minorHAnsi" w:hAnsiTheme="minorHAnsi" w:hint="eastAsia"/>
+          <w:lang w:eastAsia="zh-TW"/>
+        </w:rPr>
+        <w:t>數學模型</w:t>
+      </w:r>
+    </w:p>
+    <w:p>
+      <w:pPr>
+        <w:pStyle w:val="a3"/>
+        <w:shd w:val="clear" w:color="auto" w:fill="FFFFFF"/>
+        <w:spacing w:before="120" w:beforeAutospacing="0" w:after="120" w:afterAutospacing="0"/>
+        <w:rPr>
+          <w:rFonts w:asciiTheme="minorHAnsi" w:eastAsiaTheme="minorHAnsi" w:hAnsiTheme="minorHAnsi"/>
+          <w:lang w:eastAsia="zh-TW"/>
+        </w:rPr>
+      </w:pPr>
+      <w:r>
+        <w:rPr>
+          <w:rFonts w:asciiTheme="minorHAnsi" w:eastAsiaTheme="minorHAnsi" w:hAnsiTheme="minorHAnsi" w:hint="eastAsia"/>
+          <w:lang w:eastAsia="zh-TW"/>
+        </w:rPr>
+        <w:t>介紹一下我們的</w:t>
+      </w:r>
+      <w:r>
+        <w:rPr>
+          <w:rFonts w:asciiTheme="minorHAnsi" w:eastAsiaTheme="minorHAnsi" w:hAnsiTheme="minorHAnsi" w:hint="eastAsia"/>
+          <w:lang w:eastAsia="zh-TW"/>
+        </w:rPr>
+        <w:t>測量的數學</w:t>
+      </w:r>
+      <w:r>
+        <w:rPr>
+          <w:rFonts w:asciiTheme="minorHAnsi" w:eastAsiaTheme="minorHAnsi" w:hAnsiTheme="minorHAnsi" w:hint="eastAsia"/>
+          <w:lang w:eastAsia="zh-TW"/>
+        </w:rPr>
+        <w:t>模型</w:t>
+      </w:r>
+      <w:r>
+        <w:rPr>
+          <w:rFonts w:asciiTheme="minorHAnsi" w:eastAsiaTheme="minorHAnsi" w:hAnsiTheme="minorHAnsi" w:hint="eastAsia"/>
+          <w:lang w:eastAsia="zh-TW"/>
+        </w:rPr>
+        <w:t>（en</w:t>
+      </w:r>
+      <w:r>
+        <w:rPr>
+          <w:rFonts w:asciiTheme="minorHAnsi" w:eastAsiaTheme="minorHAnsi" w:hAnsiTheme="minorHAnsi"/>
+          <w:lang w:eastAsia="zh-TW"/>
+        </w:rPr>
+        <w:t>tropy index</w:t>
+      </w:r>
+      <w:r>
+        <w:rPr>
+          <w:rFonts w:asciiTheme="minorHAnsi" w:eastAsiaTheme="minorHAnsi" w:hAnsiTheme="minorHAnsi" w:hint="eastAsia"/>
+          <w:lang w:eastAsia="zh-TW"/>
+        </w:rPr>
+        <w:t>）</w:t>
+      </w:r>
+      <w:r>
+        <w:rPr>
+          <w:rFonts w:asciiTheme="minorHAnsi" w:eastAsiaTheme="minorHAnsi" w:hAnsiTheme="minorHAnsi" w:hint="eastAsia"/>
+          <w:lang w:eastAsia="zh-TW"/>
+        </w:rPr>
+        <w:t>。</w:t>
+      </w:r>
+    </w:p>
+    <w:p>
+      <w:pPr>
+        <w:pStyle w:val="a3"/>
+        <w:shd w:val="clear" w:color="auto" w:fill="FFFFFF"/>
+        <w:spacing w:before="120" w:beforeAutospacing="0" w:after="120" w:afterAutospacing="0"/>
+        <w:rPr>
+          <w:rFonts w:asciiTheme="minorHAnsi" w:eastAsiaTheme="minorHAnsi" w:hAnsiTheme="minorHAnsi"/>
+          <w:lang w:eastAsia="zh-TW"/>
+        </w:rPr>
+      </w:pPr>
+      <w:r>
+        <w:rPr>
+          <w:rFonts w:asciiTheme="minorHAnsi" w:eastAsiaTheme="minorHAnsi" w:hAnsiTheme="minorHAnsi" w:hint="eastAsia"/>
+          <w:lang w:eastAsia="zh-TW"/>
+        </w:rPr>
+        <w:t>S</w:t>
+      </w:r>
+      <w:r>
+        <w:rPr>
+          <w:rFonts w:asciiTheme="minorHAnsi" w:eastAsiaTheme="minorHAnsi" w:hAnsiTheme="minorHAnsi"/>
+          <w:lang w:eastAsia="zh-TW"/>
+        </w:rPr>
+        <w:t xml:space="preserve">uppose a town has a population of n. And the total wealth of the town is W. </w:t>
+      </w:r>
+    </w:p>
+    <w:p>
+      <w:pPr>
+        <w:pStyle w:val="a3"/>
+        <w:shd w:val="clear" w:color="auto" w:fill="FFFFFF"/>
+        <w:spacing w:before="120" w:beforeAutospacing="0" w:after="120" w:afterAutospacing="0"/>
+        <w:rPr>
+          <w:rFonts w:asciiTheme="minorHAnsi" w:eastAsiaTheme="minorHAnsi" w:hAnsiTheme="minorHAnsi"/>
+          <w:lang w:eastAsia="zh-TW"/>
+        </w:rPr>
+      </w:pPr>
+      <w:r>
+        <w:rPr>
+          <w:rFonts w:asciiTheme="minorHAnsi" w:eastAsiaTheme="minorHAnsi" w:hAnsiTheme="minorHAnsi" w:hint="eastAsia"/>
+          <w:lang w:eastAsia="zh-TW"/>
+        </w:rPr>
+        <w:t>F</w:t>
+      </w:r>
+      <w:r>
+        <w:rPr>
+          <w:rFonts w:asciiTheme="minorHAnsi" w:eastAsiaTheme="minorHAnsi" w:hAnsiTheme="minorHAnsi"/>
+          <w:lang w:eastAsia="zh-TW"/>
+        </w:rPr>
+        <w:t xml:space="preserve">or every person i (i ranges from 1 to n), </w:t>
+      </w:r>
+      <w:r>
+        <w:rPr>
+          <w:rFonts w:asciiTheme="minorHAnsi" w:eastAsiaTheme="minorHAnsi" w:hAnsiTheme="minorHAnsi"/>
+          <w:lang w:eastAsia="zh-TW"/>
+        </w:rPr>
+        <w:t xml:space="preserve">suppose he has money w_i, define </w:t>
+      </w:r>
+    </w:p>
+    <w:p>
+      <w:pPr>
+        <w:pStyle w:val="a3"/>
+        <w:shd w:val="clear" w:color="auto" w:fill="FFFFFF"/>
+        <w:spacing w:before="120" w:beforeAutospacing="0" w:after="120" w:afterAutospacing="0"/>
+        <w:rPr>
+          <w:rFonts w:asciiTheme="minorHAnsi" w:eastAsiaTheme="minorHAnsi" w:hAnsiTheme="minorHAnsi"/>
+          <w:lang w:eastAsia="zh-TW"/>
+        </w:rPr>
+      </w:pPr>
+      <w:r>
+        <w:rPr>
+          <w:rFonts w:asciiTheme="minorHAnsi" w:eastAsiaTheme="minorHAnsi" w:hAnsiTheme="minorHAnsi"/>
+          <w:lang w:eastAsia="zh-TW"/>
+        </w:rPr>
+        <w:t>y_i = -(w_i/W_i)log_{n}^{</w:t>
+      </w:r>
+      <w:r>
+        <w:rPr>
+          <w:rFonts w:asciiTheme="minorHAnsi" w:eastAsiaTheme="minorHAnsi" w:hAnsiTheme="minorHAnsi"/>
+          <w:lang w:eastAsia="zh-TW"/>
+        </w:rPr>
+        <w:t xml:space="preserve"> </w:t>
+      </w:r>
+      <w:r>
+        <w:rPr>
+          <w:rFonts w:asciiTheme="minorHAnsi" w:eastAsiaTheme="minorHAnsi" w:hAnsiTheme="minorHAnsi"/>
+          <w:lang w:eastAsia="zh-TW"/>
+        </w:rPr>
+        <w:t>w_i/W_i</w:t>
+      </w:r>
+      <w:r>
+        <w:rPr>
+          <w:rFonts w:asciiTheme="minorHAnsi" w:eastAsiaTheme="minorHAnsi" w:hAnsiTheme="minorHAnsi"/>
+          <w:lang w:eastAsia="zh-TW"/>
+        </w:rPr>
+        <w:t xml:space="preserve"> }</w:t>
+      </w:r>
+      <w:r>
+        <w:rPr>
+          <w:rFonts w:asciiTheme="minorHAnsi" w:eastAsiaTheme="minorHAnsi" w:hAnsiTheme="minorHAnsi"/>
+          <w:lang w:eastAsia="zh-TW"/>
+        </w:rPr>
+        <w:t xml:space="preserve">. </w:t>
+      </w:r>
+    </w:p>
+    <w:p>
+      <w:pPr>
+        <w:pStyle w:val="a3"/>
+        <w:shd w:val="clear" w:color="auto" w:fill="FFFFFF"/>
+        <w:spacing w:before="120" w:beforeAutospacing="0" w:after="120" w:afterAutospacing="0"/>
+        <w:rPr>
+          <w:rFonts w:asciiTheme="minorHAnsi" w:eastAsiaTheme="minorHAnsi" w:hAnsiTheme="minorHAnsi" w:hint="eastAsia"/>
+          <w:lang w:eastAsia="zh-TW"/>
+        </w:rPr>
+      </w:pPr>
+      <w:r>
+        <w:rPr>
+          <w:rFonts w:asciiTheme="minorHAnsi" w:eastAsiaTheme="minorHAnsi" w:hAnsiTheme="minorHAnsi" w:hint="eastAsia"/>
+          <w:lang w:eastAsia="zh-TW"/>
+        </w:rPr>
+        <w:t>H</w:t>
+      </w:r>
+      <w:r>
+        <w:rPr>
+          <w:rFonts w:asciiTheme="minorHAnsi" w:eastAsiaTheme="minorHAnsi" w:hAnsiTheme="minorHAnsi"/>
+          <w:lang w:eastAsia="zh-TW"/>
+        </w:rPr>
+        <w:t>ence the \tau = H index = \sum_{i=1}^{n}y_i, which is a value between [0,1] that measures the accurate level of income inequality of the town.</w:t>
+      </w:r>
+    </w:p>
+    <w:p>
+      <w:pPr>
+        <w:pStyle w:val="a3"/>
+        <w:shd w:val="clear" w:color="auto" w:fill="FFFFFF"/>
+        <w:spacing w:before="120" w:beforeAutospacing="0" w:after="120" w:afterAutospacing="0"/>
+        <w:rPr>
+          <w:rFonts w:asciiTheme="minorHAnsi" w:eastAsiaTheme="minorHAnsi" w:hAnsiTheme="minorHAnsi" w:hint="eastAsia"/>
+          <w:lang w:eastAsia="zh-TW"/>
+        </w:rPr>
+      </w:pPr>
+    </w:p>
+    <w:p>
+      <w:pPr>
+        <w:pStyle w:val="a3"/>
+        <w:shd w:val="clear" w:color="auto" w:fill="FFFFFF"/>
+        <w:spacing w:before="120" w:beforeAutospacing="0" w:after="120" w:afterAutospacing="0"/>
+        <w:rPr>
+          <w:rFonts w:asciiTheme="minorHAnsi" w:eastAsiaTheme="minorHAnsi" w:hAnsiTheme="minorHAnsi"/>
+          <w:lang w:eastAsia="zh-TW"/>
+        </w:rPr>
+      </w:pPr>
+    </w:p>
+    <w:p>
+      <w:pPr>
+        <w:pStyle w:val="a3"/>
+        <w:shd w:val="clear" w:color="auto" w:fill="FFFFFF"/>
+        <w:spacing w:before="120" w:beforeAutospacing="0" w:after="120" w:afterAutospacing="0"/>
+        <w:rPr>
+          <w:rFonts w:asciiTheme="minorHAnsi" w:eastAsiaTheme="minorHAnsi" w:hAnsiTheme="minorHAnsi"/>
+          <w:lang w:eastAsia="zh-TW"/>
+        </w:rPr>
+      </w:pPr>
+      <w:r>
+        <w:rPr>
+          <w:rFonts w:asciiTheme="minorHAnsi" w:eastAsiaTheme="minorHAnsi" w:hAnsiTheme="minorHAnsi"/>
+          <w:lang w:eastAsia="zh-TW"/>
+        </w:rPr>
+        <w:t>3</w:t>
+      </w:r>
       <w:r>
         <w:rPr>
           <w:rFonts w:asciiTheme="minorHAnsi" w:eastAsiaTheme="minorHAnsi" w:hAnsiTheme="minorHAnsi" w:hint="eastAsia"/>
@@ -409,21 +702,391 @@
         <w:shd w:val="clear" w:color="auto" w:fill="FFFFFF"/>
         <w:spacing w:before="120" w:beforeAutospacing="0" w:after="120" w:afterAutospacing="0"/>
         <w:rPr>
-          <w:rFonts w:asciiTheme="minorHAnsi" w:eastAsiaTheme="minorHAnsi" w:hAnsiTheme="minorHAnsi" w:hint="eastAsia"/>
-          <w:lang w:eastAsia="zh-TW"/>
-        </w:rPr>
-      </w:pPr>
-    </w:p>
-    <w:p>
-      <w:pPr>
-        <w:pStyle w:val="a3"/>
-        <w:shd w:val="clear" w:color="auto" w:fill="FFFFFF"/>
-        <w:spacing w:before="120" w:beforeAutospacing="0" w:after="120" w:afterAutospacing="0"/>
-        <w:rPr>
-          <w:rFonts w:asciiTheme="minorHAnsi" w:eastAsiaTheme="minorHAnsi" w:hAnsiTheme="minorHAnsi" w:hint="eastAsia"/>
-          <w:lang w:eastAsia="zh-TW"/>
-        </w:rPr>
-      </w:pPr>
+          <w:rFonts w:asciiTheme="minorHAnsi" w:eastAsiaTheme="minorHAnsi" w:hAnsiTheme="minorHAnsi"/>
+          <w:lang w:eastAsia="zh-TW"/>
+        </w:rPr>
+      </w:pPr>
+    </w:p>
+    <w:p>
+      <w:pPr>
+        <w:pStyle w:val="a3"/>
+        <w:shd w:val="clear" w:color="auto" w:fill="FFFFFF"/>
+        <w:spacing w:before="120" w:beforeAutospacing="0" w:after="120" w:afterAutospacing="0"/>
+        <w:rPr>
+          <w:rFonts w:asciiTheme="minorHAnsi" w:eastAsiaTheme="minorHAnsi" w:hAnsiTheme="minorHAnsi" w:hint="eastAsia"/>
+          <w:lang w:eastAsia="zh-TW"/>
+        </w:rPr>
+      </w:pPr>
+    </w:p>
+    <w:p>
+      <w:pPr>
+        <w:pStyle w:val="a3"/>
+        <w:shd w:val="clear" w:color="auto" w:fill="FFFFFF"/>
+        <w:spacing w:before="120" w:beforeAutospacing="0" w:after="120" w:afterAutospacing="0"/>
+        <w:rPr>
+          <w:rFonts w:asciiTheme="minorHAnsi" w:eastAsiaTheme="minorHAnsi" w:hAnsiTheme="minorHAnsi"/>
+          <w:lang w:eastAsia="zh-TW"/>
+        </w:rPr>
+      </w:pPr>
+      <w:r>
+        <w:rPr>
+          <w:rFonts w:asciiTheme="minorHAnsi" w:eastAsiaTheme="minorHAnsi" w:hAnsiTheme="minorHAnsi"/>
+          <w:lang w:eastAsia="zh-TW"/>
+        </w:rPr>
+        <w:t>4</w:t>
+      </w:r>
+      <w:r>
+        <w:rPr>
+          <w:rFonts w:asciiTheme="minorHAnsi" w:eastAsiaTheme="minorHAnsi" w:hAnsiTheme="minorHAnsi"/>
+          <w:lang w:eastAsia="zh-TW"/>
+        </w:rPr>
+        <w:t xml:space="preserve">. </w:t>
+      </w:r>
+      <w:r>
+        <w:rPr>
+          <w:rFonts w:asciiTheme="minorHAnsi" w:eastAsiaTheme="minorHAnsi" w:hAnsiTheme="minorHAnsi" w:hint="eastAsia"/>
+          <w:lang w:eastAsia="zh-TW"/>
+        </w:rPr>
+        <w:t>測量過程（解剖一只麻雀，選Hofn作為例子）</w:t>
+      </w:r>
+    </w:p>
+    <w:p>
+      <w:pPr>
+        <w:pStyle w:val="a3"/>
+        <w:shd w:val="clear" w:color="auto" w:fill="FFFFFF"/>
+        <w:spacing w:before="120" w:beforeAutospacing="0" w:after="120" w:afterAutospacing="0"/>
+        <w:rPr>
+          <w:rFonts w:asciiTheme="minorHAnsi" w:eastAsiaTheme="minorHAnsi" w:hAnsiTheme="minorHAnsi"/>
+          <w:lang w:eastAsia="zh-TW"/>
+        </w:rPr>
+      </w:pPr>
+      <w:r>
+        <w:rPr>
+          <w:rFonts w:asciiTheme="minorHAnsi" w:eastAsiaTheme="minorHAnsi" w:hAnsiTheme="minorHAnsi"/>
+          <w:lang w:eastAsia="zh-TW"/>
+        </w:rPr>
+        <w:t>4</w:t>
+      </w:r>
+      <w:r>
+        <w:rPr>
+          <w:rFonts w:asciiTheme="minorHAnsi" w:eastAsiaTheme="minorHAnsi" w:hAnsiTheme="minorHAnsi"/>
+          <w:lang w:eastAsia="zh-TW"/>
+        </w:rPr>
+        <w:t xml:space="preserve">.1 </w:t>
+      </w:r>
+    </w:p>
+    <w:p>
+      <w:pPr>
+        <w:pStyle w:val="a3"/>
+        <w:shd w:val="clear" w:color="auto" w:fill="FFFFFF"/>
+        <w:spacing w:before="120" w:beforeAutospacing="0" w:after="120" w:afterAutospacing="0"/>
+        <w:rPr>
+          <w:rFonts w:asciiTheme="minorHAnsi" w:eastAsiaTheme="minorHAnsi" w:hAnsiTheme="minorHAnsi"/>
+          <w:lang w:eastAsia="zh-TW"/>
+        </w:rPr>
+      </w:pPr>
+      <w:r>
+        <w:rPr>
+          <w:rFonts w:asciiTheme="minorHAnsi" w:eastAsiaTheme="minorHAnsi" w:hAnsiTheme="minorHAnsi" w:hint="eastAsia"/>
+          <w:lang w:eastAsia="zh-TW"/>
+        </w:rPr>
+        <w:t>（在Apart的時候我們提出了兩個問題，一個是小孩子，另一個是cluster過少而每個cluster過大）</w:t>
+      </w:r>
+      <w:r>
+        <w:rPr>
+          <w:rFonts w:asciiTheme="minorHAnsi" w:eastAsiaTheme="minorHAnsi" w:hAnsiTheme="minorHAnsi" w:hint="eastAsia"/>
+          <w:lang w:eastAsia="zh-TW"/>
+        </w:rPr>
+        <w:t>開始之前的預處理：</w:t>
+      </w:r>
+    </w:p>
+    <w:p>
+      <w:pPr>
+        <w:pStyle w:val="a3"/>
+        <w:numPr>
+          <w:ilvl w:val="0"/>
+          <w:numId w:val="1"/>
+        </w:numPr>
+        <w:shd w:val="clear" w:color="auto" w:fill="FFFFFF"/>
+        <w:spacing w:before="120" w:beforeAutospacing="0" w:after="120" w:afterAutospacing="0"/>
+        <w:rPr>
+          <w:rFonts w:asciiTheme="minorHAnsi" w:eastAsiaTheme="minorHAnsi" w:hAnsiTheme="minorHAnsi" w:hint="eastAsia"/>
+          <w:lang w:eastAsia="zh-TW"/>
+        </w:rPr>
+      </w:pPr>
+      <w:r>
+        <w:rPr>
+          <w:rFonts w:asciiTheme="minorHAnsi" w:eastAsiaTheme="minorHAnsi" w:hAnsiTheme="minorHAnsi" w:hint="eastAsia"/>
+          <w:lang w:eastAsia="zh-TW"/>
+        </w:rPr>
+        <w:t>不算入學生（5歲～1</w:t>
+      </w:r>
+      <w:r>
+        <w:rPr>
+          <w:rFonts w:asciiTheme="minorHAnsi" w:eastAsiaTheme="minorHAnsi" w:hAnsiTheme="minorHAnsi"/>
+          <w:lang w:eastAsia="zh-TW"/>
+        </w:rPr>
+        <w:t>2</w:t>
+      </w:r>
+      <w:r>
+        <w:rPr>
+          <w:rFonts w:asciiTheme="minorHAnsi" w:eastAsiaTheme="minorHAnsi" w:hAnsiTheme="minorHAnsi" w:hint="eastAsia"/>
+          <w:lang w:eastAsia="zh-TW"/>
+        </w:rPr>
+        <w:t>歲）以及0～5歲未入學的小孩子。</w:t>
+      </w:r>
+    </w:p>
+    <w:p>
+      <w:pPr>
+        <w:pStyle w:val="a3"/>
+        <w:numPr>
+          <w:ilvl w:val="0"/>
+          <w:numId w:val="1"/>
+        </w:numPr>
+        <w:shd w:val="clear" w:color="auto" w:fill="FFFFFF"/>
+        <w:spacing w:before="120" w:beforeAutospacing="0" w:after="120" w:afterAutospacing="0"/>
+        <w:rPr>
+          <w:rFonts w:asciiTheme="minorHAnsi" w:eastAsiaTheme="minorHAnsi" w:hAnsiTheme="minorHAnsi"/>
+          <w:lang w:eastAsia="zh-TW"/>
+        </w:rPr>
+      </w:pPr>
+      <w:r>
+        <w:rPr>
+          <w:rFonts w:asciiTheme="minorHAnsi" w:eastAsiaTheme="minorHAnsi" w:hAnsiTheme="minorHAnsi" w:hint="eastAsia"/>
+          <w:lang w:eastAsia="zh-TW"/>
+        </w:rPr>
+        <w:t>聲明各個需要的量的值。比如</w:t>
+      </w:r>
+      <w:r>
+        <w:rPr>
+          <w:rFonts w:asciiTheme="minorHAnsi" w:eastAsiaTheme="minorHAnsi" w:hAnsiTheme="minorHAnsi"/>
+          <w:lang w:eastAsia="zh-TW"/>
+        </w:rPr>
+        <w:t xml:space="preserve">N, n, \hat{Y_i}, M_i, m_i </w:t>
+      </w:r>
+      <w:r>
+        <w:rPr>
+          <w:rFonts w:asciiTheme="minorHAnsi" w:eastAsiaTheme="minorHAnsi" w:hAnsiTheme="minorHAnsi" w:hint="eastAsia"/>
+          <w:lang w:eastAsia="zh-TW"/>
+        </w:rPr>
+        <w:t>等等。</w:t>
+      </w:r>
+    </w:p>
+    <w:p>
+      <w:pPr>
+        <w:pStyle w:val="a3"/>
+        <w:shd w:val="clear" w:color="auto" w:fill="FFFFFF"/>
+        <w:spacing w:before="120" w:beforeAutospacing="0" w:after="120" w:afterAutospacing="0"/>
+        <w:rPr>
+          <w:rFonts w:asciiTheme="minorHAnsi" w:eastAsiaTheme="minorHAnsi" w:hAnsiTheme="minorHAnsi"/>
+          <w:lang w:eastAsia="zh-TW"/>
+        </w:rPr>
+      </w:pPr>
+      <w:r>
+        <w:rPr>
+          <w:rFonts w:asciiTheme="minorHAnsi" w:eastAsiaTheme="minorHAnsi" w:hAnsiTheme="minorHAnsi"/>
+          <w:lang w:eastAsia="zh-TW"/>
+        </w:rPr>
+        <w:t>4</w:t>
+      </w:r>
+      <w:r>
+        <w:rPr>
+          <w:rFonts w:asciiTheme="minorHAnsi" w:eastAsiaTheme="minorHAnsi" w:hAnsiTheme="minorHAnsi"/>
+          <w:lang w:eastAsia="zh-TW"/>
+        </w:rPr>
+        <w:t xml:space="preserve">.2 </w:t>
+      </w:r>
+    </w:p>
+    <w:p>
+      <w:pPr>
+        <w:pStyle w:val="a3"/>
+        <w:shd w:val="clear" w:color="auto" w:fill="FFFFFF"/>
+        <w:spacing w:before="120" w:beforeAutospacing="0" w:after="120" w:afterAutospacing="0"/>
+        <w:rPr>
+          <w:rFonts w:asciiTheme="minorHAnsi" w:eastAsiaTheme="minorHAnsi" w:hAnsiTheme="minorHAnsi"/>
+          <w:lang w:eastAsia="zh-TW"/>
+        </w:rPr>
+      </w:pPr>
+      <w:r>
+        <w:rPr>
+          <w:rFonts w:asciiTheme="minorHAnsi" w:eastAsiaTheme="minorHAnsi" w:hAnsiTheme="minorHAnsi" w:hint="eastAsia"/>
+          <w:lang w:eastAsia="zh-TW"/>
+        </w:rPr>
+        <w:t>進行計算。</w:t>
+      </w:r>
+    </w:p>
+    <w:p>
+      <w:pPr>
+        <w:pStyle w:val="a3"/>
+        <w:shd w:val="clear" w:color="auto" w:fill="FFFFFF"/>
+        <w:spacing w:before="120" w:beforeAutospacing="0" w:after="120" w:afterAutospacing="0"/>
+        <w:rPr>
+          <w:rFonts w:asciiTheme="minorHAnsi" w:eastAsiaTheme="minorHAnsi" w:hAnsiTheme="minorHAnsi"/>
+          <w:lang w:eastAsia="zh-TW"/>
+        </w:rPr>
+      </w:pPr>
+      <w:r>
+        <w:rPr>
+          <w:rFonts w:asciiTheme="minorHAnsi" w:eastAsiaTheme="minorHAnsi" w:hAnsiTheme="minorHAnsi" w:hint="eastAsia"/>
+          <w:lang w:eastAsia="zh-TW"/>
+        </w:rPr>
+        <w:t>\</w:t>
+      </w:r>
+      <w:r>
+        <w:rPr>
+          <w:rFonts w:asciiTheme="minorHAnsi" w:eastAsiaTheme="minorHAnsi" w:hAnsiTheme="minorHAnsi"/>
+          <w:lang w:eastAsia="zh-TW"/>
+        </w:rPr>
+        <w:t xml:space="preserve">hat{tau} = … </w:t>
+      </w:r>
+    </w:p>
+    <w:p>
+      <w:pPr>
+        <w:pStyle w:val="a3"/>
+        <w:shd w:val="clear" w:color="auto" w:fill="FFFFFF"/>
+        <w:spacing w:before="120" w:beforeAutospacing="0" w:after="120" w:afterAutospacing="0"/>
+        <w:rPr>
+          <w:rFonts w:asciiTheme="minorHAnsi" w:eastAsiaTheme="minorHAnsi" w:hAnsiTheme="minorHAnsi"/>
+          <w:lang w:eastAsia="zh-TW"/>
+        </w:rPr>
+      </w:pPr>
+      <w:r>
+        <w:rPr>
+          <w:rFonts w:asciiTheme="minorHAnsi" w:eastAsiaTheme="minorHAnsi" w:hAnsiTheme="minorHAnsi" w:hint="eastAsia"/>
+          <w:lang w:eastAsia="zh-TW"/>
+        </w:rPr>
+        <w:lastRenderedPageBreak/>
+        <w:t>\</w:t>
+      </w:r>
+      <w:r>
+        <w:rPr>
+          <w:rFonts w:asciiTheme="minorHAnsi" w:eastAsiaTheme="minorHAnsi" w:hAnsiTheme="minorHAnsi"/>
+          <w:lang w:eastAsia="zh-TW"/>
+        </w:rPr>
+        <w:t xml:space="preserve">hat{Var(\hat{\tau})} = … </w:t>
+      </w:r>
+    </w:p>
+    <w:p>
+      <w:pPr>
+        <w:pStyle w:val="a3"/>
+        <w:shd w:val="clear" w:color="auto" w:fill="FFFFFF"/>
+        <w:spacing w:before="120" w:beforeAutospacing="0" w:after="120" w:afterAutospacing="0"/>
+        <w:rPr>
+          <w:rFonts w:asciiTheme="minorHAnsi" w:eastAsiaTheme="minorHAnsi" w:hAnsiTheme="minorHAnsi"/>
+          <w:lang w:eastAsia="zh-TW"/>
+        </w:rPr>
+      </w:pPr>
+    </w:p>
+    <w:p>
+      <w:pPr>
+        <w:pStyle w:val="a3"/>
+        <w:shd w:val="clear" w:color="auto" w:fill="FFFFFF"/>
+        <w:spacing w:before="120" w:beforeAutospacing="0" w:after="120" w:afterAutospacing="0"/>
+        <w:rPr>
+          <w:rFonts w:asciiTheme="minorHAnsi" w:eastAsiaTheme="minorHAnsi" w:hAnsiTheme="minorHAnsi"/>
+          <w:lang w:eastAsia="zh-TW"/>
+        </w:rPr>
+      </w:pPr>
+    </w:p>
+    <w:p>
+      <w:pPr>
+        <w:pStyle w:val="a3"/>
+        <w:shd w:val="clear" w:color="auto" w:fill="FFFFFF"/>
+        <w:spacing w:before="120" w:beforeAutospacing="0" w:after="120" w:afterAutospacing="0"/>
+        <w:rPr>
+          <w:rFonts w:asciiTheme="minorHAnsi" w:eastAsiaTheme="minorHAnsi" w:hAnsiTheme="minorHAnsi"/>
+          <w:lang w:eastAsia="zh-TW"/>
+        </w:rPr>
+      </w:pPr>
+      <w:r>
+        <w:rPr>
+          <w:rFonts w:asciiTheme="minorHAnsi" w:eastAsiaTheme="minorHAnsi" w:hAnsiTheme="minorHAnsi"/>
+          <w:lang w:eastAsia="zh-TW"/>
+        </w:rPr>
+        <w:t>5</w:t>
+      </w:r>
+      <w:r>
+        <w:rPr>
+          <w:rFonts w:asciiTheme="minorHAnsi" w:eastAsiaTheme="minorHAnsi" w:hAnsiTheme="minorHAnsi"/>
+          <w:lang w:eastAsia="zh-TW"/>
+        </w:rPr>
+        <w:t xml:space="preserve">. </w:t>
+      </w:r>
+      <w:r>
+        <w:rPr>
+          <w:rFonts w:asciiTheme="minorHAnsi" w:eastAsiaTheme="minorHAnsi" w:hAnsiTheme="minorHAnsi" w:hint="eastAsia"/>
+          <w:lang w:eastAsia="zh-TW"/>
+        </w:rPr>
+        <w:t>調查結果一覽以及 對於結果的解釋和觀察（和城鎮的總財產 總人數 人均財產進行平行對照）</w:t>
+      </w:r>
+    </w:p>
+    <w:p>
+      <w:pPr>
+        <w:pStyle w:val="a3"/>
+        <w:shd w:val="clear" w:color="auto" w:fill="FFFFFF"/>
+        <w:spacing w:before="120" w:beforeAutospacing="0" w:after="120" w:afterAutospacing="0"/>
+        <w:rPr>
+          <w:rFonts w:asciiTheme="minorHAnsi" w:eastAsiaTheme="minorHAnsi" w:hAnsiTheme="minorHAnsi"/>
+          <w:lang w:eastAsia="zh-TW"/>
+        </w:rPr>
+      </w:pPr>
+    </w:p>
+    <w:p>
+      <w:pPr>
+        <w:pStyle w:val="a3"/>
+        <w:shd w:val="clear" w:color="auto" w:fill="FFFFFF"/>
+        <w:spacing w:before="120" w:beforeAutospacing="0" w:after="120" w:afterAutospacing="0"/>
+        <w:rPr>
+          <w:rFonts w:asciiTheme="minorHAnsi" w:eastAsiaTheme="minorHAnsi" w:hAnsiTheme="minorHAnsi"/>
+          <w:lang w:eastAsia="zh-TW"/>
+        </w:rPr>
+      </w:pPr>
+      <w:r>
+        <w:rPr>
+          <w:rFonts w:asciiTheme="minorHAnsi" w:eastAsiaTheme="minorHAnsi" w:hAnsiTheme="minorHAnsi" w:hint="eastAsia"/>
+          <w:lang w:eastAsia="zh-TW"/>
+        </w:rPr>
+        <w:t>5</w:t>
+      </w:r>
+      <w:r>
+        <w:rPr>
+          <w:rFonts w:asciiTheme="minorHAnsi" w:eastAsiaTheme="minorHAnsi" w:hAnsiTheme="minorHAnsi"/>
+          <w:lang w:eastAsia="zh-TW"/>
+        </w:rPr>
+        <w:t xml:space="preserve">. </w:t>
+      </w:r>
+      <w:r>
+        <w:rPr>
+          <w:rFonts w:asciiTheme="minorHAnsi" w:eastAsiaTheme="minorHAnsi" w:hAnsiTheme="minorHAnsi" w:hint="eastAsia"/>
+          <w:lang w:eastAsia="zh-TW"/>
+        </w:rPr>
+        <w:t>過程中遭遇到的問題</w:t>
+      </w:r>
+    </w:p>
+    <w:p>
+      <w:pPr>
+        <w:pStyle w:val="a3"/>
+        <w:shd w:val="clear" w:color="auto" w:fill="FFFFFF"/>
+        <w:spacing w:before="120" w:beforeAutospacing="0" w:after="120" w:afterAutospacing="0"/>
+        <w:rPr>
+          <w:rFonts w:asciiTheme="minorHAnsi" w:eastAsiaTheme="minorHAnsi" w:hAnsiTheme="minorHAnsi" w:hint="eastAsia"/>
+          <w:lang w:eastAsia="zh-TW"/>
+        </w:rPr>
+      </w:pPr>
+      <w:r>
+        <w:rPr>
+          <w:rFonts w:asciiTheme="minorHAnsi" w:eastAsiaTheme="minorHAnsi" w:hAnsiTheme="minorHAnsi" w:hint="eastAsia"/>
+          <w:lang w:eastAsia="zh-TW"/>
+        </w:rPr>
+        <w:t>5</w:t>
+      </w:r>
+      <w:r>
+        <w:rPr>
+          <w:rFonts w:asciiTheme="minorHAnsi" w:eastAsiaTheme="minorHAnsi" w:hAnsiTheme="minorHAnsi"/>
+          <w:lang w:eastAsia="zh-TW"/>
+        </w:rPr>
+        <w:t xml:space="preserve">.1 </w:t>
+      </w:r>
     </w:p>
     <w:sectPr>
       <w:pgSz w:w="11906" w:h="16838"/>
@@ -433,6 +1096,103 @@
     </w:sectPr>
   </w:body>
 </w:document>
+</file>
+
+<file path=word/numbering.xml><?xml version="1.0" encoding="utf-8"?>
+<w:numbering xmlns:wpc="http://schemas.microsoft.com/office/word/2010/wordprocessingCanvas" xmlns:cx="http://schemas.microsoft.com/office/drawing/2014/chartex" xmlns:cx1="http://schemas.microsoft.com/office/drawing/2015/9/8/chartex" xmlns:cx2="http://schemas.microsoft.com/office/drawing/2015/10/21/chartex" xmlns:cx3="http://schemas.microsoft.com/office/drawing/2016/5/9/chartex" xmlns:cx4="http://schemas.microsoft.com/office/drawing/2016/5/10/chartex" xmlns:cx5="http://schemas.microsoft.com/office/drawing/2016/5/11/chartex" xmlns:cx6="http://schemas.microsoft.com/office/drawing/2016/5/12/chartex" xmlns:cx7="http://schemas.microsoft.com/office/drawing/2016/5/13/chartex" xmlns:cx8="http://schemas.microsoft.com/office/drawing/2016/5/14/chartex" xmlns:mc="http://schemas.openxmlformats.org/markup-compatibility/2006" xmlns:aink="http://schemas.microsoft.com/office/drawing/2016/ink" xmlns:am3d="http://schemas.microsoft.com/office/drawing/2017/model3d" xmlns:o="urn:schemas-microsoft-com:office:office" xmlns:r="http://schemas.openxmlformats.org/officeDocument/2006/relationships" xmlns:m="http://schemas.openxmlformats.org/officeDocument/2006/math" xmlns:v="urn:schemas-microsoft-com:vml" xmlns:wp14="http://schemas.microsoft.com/office/word/2010/wordprocessingDrawing" xmlns:wp="http://schemas.openxmlformats.org/drawingml/2006/wordprocessingDrawing" xmlns:w10="urn:schemas-microsoft-com:office:word" xmlns:w="http://schemas.openxmlformats.org/wordprocessingml/2006/main" xmlns:w14="http://schemas.microsoft.com/office/word/2010/wordml" xmlns:w15="http://schemas.microsoft.com/office/word/2012/wordml" xmlns:w16cex="http://schemas.microsoft.com/office/word/2018/wordml/cex" xmlns:w16cid="http://schemas.microsoft.com/office/word/2016/wordml/cid" xmlns:w16="http://schemas.microsoft.com/office/word/2018/wordml" xmlns:w16se="http://schemas.microsoft.com/office/word/2015/wordml/symex" xmlns:wpg="http://schemas.microsoft.com/office/word/2010/wordprocessingGroup" xmlns:wpi="http://schemas.microsoft.com/office/word/2010/wordprocessingInk" xmlns:wne="http://schemas.microsoft.com/office/word/2006/wordml" xmlns:wps="http://schemas.microsoft.com/office/word/2010/wordprocessingShape" mc:Ignorable="w14 w15 w16se w16cid w16 w16cex wp14">
+  <w:abstractNum w:abstractNumId="0" w15:restartNumberingAfterBreak="0">
+    <w:nsid w:val="6AFD4447"/>
+    <w:multiLevelType w:val="hybridMultilevel"/>
+    <w:tmpl w:val="13A6080A"/>
+    <w:lvl w:ilvl="0" w:tplc="E2768AF4">
+      <w:start w:val="1"/>
+      <w:numFmt w:val="lowerLetter"/>
+      <w:lvlText w:val="%1."/>
+      <w:lvlJc w:val="left"/>
+      <w:pPr>
+        <w:ind w:left="360" w:hanging="360"/>
+      </w:pPr>
+      <w:rPr>
+        <w:rFonts w:hint="default"/>
+      </w:rPr>
+    </w:lvl>
+    <w:lvl w:ilvl="1" w:tplc="04090019" w:tentative="1">
+      <w:start w:val="1"/>
+      <w:numFmt w:val="lowerLetter"/>
+      <w:lvlText w:val="%2)"/>
+      <w:lvlJc w:val="left"/>
+      <w:pPr>
+        <w:ind w:left="840" w:hanging="420"/>
+      </w:pPr>
+    </w:lvl>
+    <w:lvl w:ilvl="2" w:tplc="0409001B" w:tentative="1">
+      <w:start w:val="1"/>
+      <w:numFmt w:val="lowerRoman"/>
+      <w:lvlText w:val="%3."/>
+      <w:lvlJc w:val="right"/>
+      <w:pPr>
+        <w:ind w:left="1260" w:hanging="420"/>
+      </w:pPr>
+    </w:lvl>
+    <w:lvl w:ilvl="3" w:tplc="0409000F" w:tentative="1">
+      <w:start w:val="1"/>
+      <w:numFmt w:val="decimal"/>
+      <w:lvlText w:val="%4."/>
+      <w:lvlJc w:val="left"/>
+      <w:pPr>
+        <w:ind w:left="1680" w:hanging="420"/>
+      </w:pPr>
+    </w:lvl>
+    <w:lvl w:ilvl="4" w:tplc="04090019" w:tentative="1">
+      <w:start w:val="1"/>
+      <w:numFmt w:val="lowerLetter"/>
+      <w:lvlText w:val="%5)"/>
+      <w:lvlJc w:val="left"/>
+      <w:pPr>
+        <w:ind w:left="2100" w:hanging="420"/>
+      </w:pPr>
+    </w:lvl>
+    <w:lvl w:ilvl="5" w:tplc="0409001B" w:tentative="1">
+      <w:start w:val="1"/>
+      <w:numFmt w:val="lowerRoman"/>
+      <w:lvlText w:val="%6."/>
+      <w:lvlJc w:val="right"/>
+      <w:pPr>
+        <w:ind w:left="2520" w:hanging="420"/>
+      </w:pPr>
+    </w:lvl>
+    <w:lvl w:ilvl="6" w:tplc="0409000F" w:tentative="1">
+      <w:start w:val="1"/>
+      <w:numFmt w:val="decimal"/>
+      <w:lvlText w:val="%7."/>
+      <w:lvlJc w:val="left"/>
+      <w:pPr>
+        <w:ind w:left="2940" w:hanging="420"/>
+      </w:pPr>
+    </w:lvl>
+    <w:lvl w:ilvl="7" w:tplc="04090019" w:tentative="1">
+      <w:start w:val="1"/>
+      <w:numFmt w:val="lowerLetter"/>
+      <w:lvlText w:val="%8)"/>
+      <w:lvlJc w:val="left"/>
+      <w:pPr>
+        <w:ind w:left="3360" w:hanging="420"/>
+      </w:pPr>
+    </w:lvl>
+    <w:lvl w:ilvl="8" w:tplc="0409001B" w:tentative="1">
+      <w:start w:val="1"/>
+      <w:numFmt w:val="lowerRoman"/>
+      <w:lvlText w:val="%9."/>
+      <w:lvlJc w:val="right"/>
+      <w:pPr>
+        <w:ind w:left="3780" w:hanging="420"/>
+      </w:pPr>
+    </w:lvl>
+  </w:abstractNum>
+  <w:num w:numId="1">
+    <w:abstractNumId w:val="0"/>
+  </w:num>
+</w:numbering>
 </file>
 
 <file path=word/styles.xml><?xml version="1.0" encoding="utf-8"?>

</xml_diff>

<commit_message>
Proceed a lot in midterm B
</commit_message>
<xml_diff>
--- a/MidtermB/draft.docx
+++ b/MidtermB/draft.docx
@@ -68,23 +68,19 @@
     </w:p>
     <w:p>
       <w:pPr>
-        <w:widowControl/>
         <w:shd w:val="clear" w:color="auto" w:fill="1E1E1E"/>
         <w:spacing w:line="270" w:lineRule="atLeast"/>
-        <w:jc w:val="left"/>
-        <w:rPr>
-          <w:rFonts w:ascii="Menlo" w:eastAsia="宋体" w:hAnsi="Menlo" w:cs="Menlo"/>
+        <w:rPr>
+          <w:rFonts w:ascii="Menlo" w:hAnsi="Menlo" w:cs="Menlo"/>
           <w:color w:val="D4D4D4"/>
-          <w:kern w:val="0"/>
           <w:sz w:val="18"/>
           <w:szCs w:val="18"/>
         </w:rPr>
       </w:pPr>
       <w:r>
         <w:rPr>
-          <w:rFonts w:ascii="Menlo" w:eastAsia="宋体" w:hAnsi="Menlo" w:cs="Menlo"/>
+          <w:rFonts w:ascii="Menlo" w:hAnsi="Menlo" w:cs="Menlo"/>
           <w:color w:val="D4D4D4"/>
-          <w:kern w:val="0"/>
           <w:sz w:val="18"/>
           <w:szCs w:val="18"/>
         </w:rPr>
@@ -93,23 +89,19 @@
     </w:p>
     <w:p>
       <w:pPr>
-        <w:widowControl/>
         <w:shd w:val="clear" w:color="auto" w:fill="1E1E1E"/>
         <w:spacing w:line="270" w:lineRule="atLeast"/>
-        <w:jc w:val="left"/>
-        <w:rPr>
-          <w:rFonts w:ascii="Menlo" w:eastAsia="宋体" w:hAnsi="Menlo" w:cs="Menlo"/>
+        <w:rPr>
+          <w:rFonts w:ascii="Menlo" w:hAnsi="Menlo" w:cs="Menlo"/>
           <w:color w:val="D4D4D4"/>
-          <w:kern w:val="0"/>
           <w:sz w:val="18"/>
           <w:szCs w:val="18"/>
         </w:rPr>
       </w:pPr>
       <w:r>
         <w:rPr>
-          <w:rFonts w:ascii="Menlo" w:eastAsia="宋体" w:hAnsi="Menlo" w:cs="Menlo"/>
+          <w:rFonts w:ascii="Menlo" w:hAnsi="Menlo" w:cs="Menlo"/>
           <w:color w:val="D4D4D4"/>
-          <w:kern w:val="0"/>
           <w:sz w:val="18"/>
           <w:szCs w:val="18"/>
         </w:rPr>
@@ -118,23 +110,19 @@
     </w:p>
     <w:p>
       <w:pPr>
-        <w:widowControl/>
         <w:shd w:val="clear" w:color="auto" w:fill="1E1E1E"/>
         <w:spacing w:line="270" w:lineRule="atLeast"/>
-        <w:jc w:val="left"/>
-        <w:rPr>
-          <w:rFonts w:ascii="Menlo" w:eastAsia="宋体" w:hAnsi="Menlo" w:cs="Menlo"/>
+        <w:rPr>
+          <w:rFonts w:ascii="Menlo" w:hAnsi="Menlo" w:cs="Menlo"/>
           <w:color w:val="D4D4D4"/>
-          <w:kern w:val="0"/>
           <w:sz w:val="18"/>
           <w:szCs w:val="18"/>
         </w:rPr>
       </w:pPr>
       <w:r>
         <w:rPr>
-          <w:rFonts w:ascii="Menlo" w:eastAsia="宋体" w:hAnsi="Menlo" w:cs="Menlo"/>
+          <w:rFonts w:ascii="Menlo" w:hAnsi="Menlo" w:cs="Menlo"/>
           <w:color w:val="D4D4D4"/>
-          <w:kern w:val="0"/>
           <w:sz w:val="18"/>
           <w:szCs w:val="18"/>
         </w:rPr>
@@ -143,23 +131,19 @@
     </w:p>
     <w:p>
       <w:pPr>
-        <w:widowControl/>
         <w:shd w:val="clear" w:color="auto" w:fill="1E1E1E"/>
         <w:spacing w:line="270" w:lineRule="atLeast"/>
-        <w:jc w:val="left"/>
-        <w:rPr>
-          <w:rFonts w:ascii="Menlo" w:eastAsia="宋体" w:hAnsi="Menlo" w:cs="Menlo"/>
+        <w:rPr>
+          <w:rFonts w:ascii="Menlo" w:hAnsi="Menlo" w:cs="Menlo"/>
           <w:color w:val="D4D4D4"/>
-          <w:kern w:val="0"/>
           <w:sz w:val="18"/>
           <w:szCs w:val="18"/>
         </w:rPr>
       </w:pPr>
       <w:r>
         <w:rPr>
-          <w:rFonts w:ascii="Menlo" w:eastAsia="宋体" w:hAnsi="Menlo" w:cs="Menlo"/>
+          <w:rFonts w:ascii="Menlo" w:hAnsi="Menlo" w:cs="Menlo"/>
           <w:color w:val="D4D4D4"/>
-          <w:kern w:val="0"/>
           <w:sz w:val="18"/>
           <w:szCs w:val="18"/>
           <w:lang w:eastAsia="zh-TW"/>
@@ -189,7 +173,23 @@
           <w:rFonts w:asciiTheme="minorHAnsi" w:eastAsiaTheme="minorHAnsi" w:hAnsiTheme="minorHAnsi"/>
           <w:lang w:eastAsia="zh-TW"/>
         </w:rPr>
-        <w:t>he streets  of Hong Kong</w:t>
+        <w:t xml:space="preserve">he </w:t>
+      </w:r>
+      <w:proofErr w:type="gramStart"/>
+      <w:r>
+        <w:rPr>
+          <w:rFonts w:asciiTheme="minorHAnsi" w:eastAsiaTheme="minorHAnsi" w:hAnsiTheme="minorHAnsi"/>
+          <w:lang w:eastAsia="zh-TW"/>
+        </w:rPr>
+        <w:t>streets  of</w:t>
+      </w:r>
+      <w:proofErr w:type="gramEnd"/>
+      <w:r>
+        <w:rPr>
+          <w:rFonts w:asciiTheme="minorHAnsi" w:eastAsiaTheme="minorHAnsi" w:hAnsiTheme="minorHAnsi"/>
+          <w:lang w:eastAsia="zh-TW"/>
+        </w:rPr>
+        <w:t xml:space="preserve"> Hong Kong</w:t>
       </w:r>
     </w:p>
     <w:p>
@@ -419,32 +419,137 @@
           <w:rFonts w:asciiTheme="minorHAnsi" w:eastAsiaTheme="minorHAnsi" w:hAnsiTheme="minorHAnsi"/>
           <w:lang w:eastAsia="zh-TW"/>
         </w:rPr>
-        <w:t xml:space="preserve">or every person i (i ranges from 1 to n), </w:t>
-      </w:r>
-      <w:r>
-        <w:rPr>
-          <w:rFonts w:asciiTheme="minorHAnsi" w:eastAsiaTheme="minorHAnsi" w:hAnsiTheme="minorHAnsi"/>
-          <w:lang w:eastAsia="zh-TW"/>
-        </w:rPr>
-        <w:t xml:space="preserve">suppose he has money w_i, define </w:t>
-      </w:r>
-    </w:p>
-    <w:p>
-      <w:pPr>
-        <w:pStyle w:val="a3"/>
-        <w:shd w:val="clear" w:color="auto" w:fill="FFFFFF"/>
-        <w:spacing w:before="120" w:beforeAutospacing="0" w:after="120" w:afterAutospacing="0"/>
-        <w:rPr>
-          <w:rFonts w:asciiTheme="minorHAnsi" w:eastAsiaTheme="minorHAnsi" w:hAnsiTheme="minorHAnsi"/>
-          <w:lang w:eastAsia="zh-TW"/>
-        </w:rPr>
-      </w:pPr>
-      <w:r>
-        <w:rPr>
-          <w:rFonts w:asciiTheme="minorHAnsi" w:eastAsiaTheme="minorHAnsi" w:hAnsiTheme="minorHAnsi"/>
-          <w:lang w:eastAsia="zh-TW"/>
-        </w:rPr>
-        <w:t>y_i = -(w_i/W_i)log_{n}^{</w:t>
+        <w:t xml:space="preserve">or every person </w:t>
+      </w:r>
+      <w:proofErr w:type="spellStart"/>
+      <w:r>
+        <w:rPr>
+          <w:rFonts w:asciiTheme="minorHAnsi" w:eastAsiaTheme="minorHAnsi" w:hAnsiTheme="minorHAnsi"/>
+          <w:lang w:eastAsia="zh-TW"/>
+        </w:rPr>
+        <w:t>i</w:t>
+      </w:r>
+      <w:proofErr w:type="spellEnd"/>
+      <w:r>
+        <w:rPr>
+          <w:rFonts w:asciiTheme="minorHAnsi" w:eastAsiaTheme="minorHAnsi" w:hAnsiTheme="minorHAnsi"/>
+          <w:lang w:eastAsia="zh-TW"/>
+        </w:rPr>
+        <w:t xml:space="preserve"> (</w:t>
+      </w:r>
+      <w:proofErr w:type="spellStart"/>
+      <w:r>
+        <w:rPr>
+          <w:rFonts w:asciiTheme="minorHAnsi" w:eastAsiaTheme="minorHAnsi" w:hAnsiTheme="minorHAnsi"/>
+          <w:lang w:eastAsia="zh-TW"/>
+        </w:rPr>
+        <w:t>i</w:t>
+      </w:r>
+      <w:proofErr w:type="spellEnd"/>
+      <w:r>
+        <w:rPr>
+          <w:rFonts w:asciiTheme="minorHAnsi" w:eastAsiaTheme="minorHAnsi" w:hAnsiTheme="minorHAnsi"/>
+          <w:lang w:eastAsia="zh-TW"/>
+        </w:rPr>
+        <w:t xml:space="preserve"> ranges from 1 to n), </w:t>
+      </w:r>
+      <w:r>
+        <w:rPr>
+          <w:rFonts w:asciiTheme="minorHAnsi" w:eastAsiaTheme="minorHAnsi" w:hAnsiTheme="minorHAnsi"/>
+          <w:lang w:eastAsia="zh-TW"/>
+        </w:rPr>
+        <w:t xml:space="preserve">suppose he has money </w:t>
+      </w:r>
+      <w:proofErr w:type="spellStart"/>
+      <w:r>
+        <w:rPr>
+          <w:rFonts w:asciiTheme="minorHAnsi" w:eastAsiaTheme="minorHAnsi" w:hAnsiTheme="minorHAnsi"/>
+          <w:lang w:eastAsia="zh-TW"/>
+        </w:rPr>
+        <w:t>w_i</w:t>
+      </w:r>
+      <w:proofErr w:type="spellEnd"/>
+      <w:r>
+        <w:rPr>
+          <w:rFonts w:asciiTheme="minorHAnsi" w:eastAsiaTheme="minorHAnsi" w:hAnsiTheme="minorHAnsi"/>
+          <w:lang w:eastAsia="zh-TW"/>
+        </w:rPr>
+        <w:t xml:space="preserve">, define </w:t>
+      </w:r>
+    </w:p>
+    <w:p>
+      <w:pPr>
+        <w:pStyle w:val="a3"/>
+        <w:shd w:val="clear" w:color="auto" w:fill="FFFFFF"/>
+        <w:spacing w:before="120" w:beforeAutospacing="0" w:after="120" w:afterAutospacing="0"/>
+        <w:rPr>
+          <w:rFonts w:asciiTheme="minorHAnsi" w:eastAsiaTheme="minorHAnsi" w:hAnsiTheme="minorHAnsi"/>
+          <w:lang w:eastAsia="zh-TW"/>
+        </w:rPr>
+      </w:pPr>
+      <w:proofErr w:type="spellStart"/>
+      <w:r>
+        <w:rPr>
+          <w:rFonts w:asciiTheme="minorHAnsi" w:eastAsiaTheme="minorHAnsi" w:hAnsiTheme="minorHAnsi"/>
+          <w:lang w:eastAsia="zh-TW"/>
+        </w:rPr>
+        <w:t>y_i</w:t>
+      </w:r>
+      <w:proofErr w:type="spellEnd"/>
+      <w:r>
+        <w:rPr>
+          <w:rFonts w:asciiTheme="minorHAnsi" w:eastAsiaTheme="minorHAnsi" w:hAnsiTheme="minorHAnsi"/>
+          <w:lang w:eastAsia="zh-TW"/>
+        </w:rPr>
+        <w:t xml:space="preserve"> = -(</w:t>
+      </w:r>
+      <w:proofErr w:type="spellStart"/>
+      <w:r>
+        <w:rPr>
+          <w:rFonts w:asciiTheme="minorHAnsi" w:eastAsiaTheme="minorHAnsi" w:hAnsiTheme="minorHAnsi"/>
+          <w:lang w:eastAsia="zh-TW"/>
+        </w:rPr>
+        <w:t>w_i</w:t>
+      </w:r>
+      <w:proofErr w:type="spellEnd"/>
+      <w:r>
+        <w:rPr>
+          <w:rFonts w:asciiTheme="minorHAnsi" w:eastAsiaTheme="minorHAnsi" w:hAnsiTheme="minorHAnsi"/>
+          <w:lang w:eastAsia="zh-TW"/>
+        </w:rPr>
+        <w:t>/</w:t>
+      </w:r>
+      <w:proofErr w:type="spellStart"/>
+      <w:r>
+        <w:rPr>
+          <w:rFonts w:asciiTheme="minorHAnsi" w:eastAsiaTheme="minorHAnsi" w:hAnsiTheme="minorHAnsi"/>
+          <w:lang w:eastAsia="zh-TW"/>
+        </w:rPr>
+        <w:t>W_</w:t>
+      </w:r>
+      <w:proofErr w:type="gramStart"/>
+      <w:r>
+        <w:rPr>
+          <w:rFonts w:asciiTheme="minorHAnsi" w:eastAsiaTheme="minorHAnsi" w:hAnsiTheme="minorHAnsi"/>
+          <w:lang w:eastAsia="zh-TW"/>
+        </w:rPr>
+        <w:t>i</w:t>
+      </w:r>
+      <w:proofErr w:type="spellEnd"/>
+      <w:r>
+        <w:rPr>
+          <w:rFonts w:asciiTheme="minorHAnsi" w:eastAsiaTheme="minorHAnsi" w:hAnsiTheme="minorHAnsi"/>
+          <w:lang w:eastAsia="zh-TW"/>
+        </w:rPr>
+        <w:t>)log</w:t>
+      </w:r>
+      <w:proofErr w:type="gramEnd"/>
+      <w:r>
+        <w:rPr>
+          <w:rFonts w:asciiTheme="minorHAnsi" w:eastAsiaTheme="minorHAnsi" w:hAnsiTheme="minorHAnsi"/>
+          <w:lang w:eastAsia="zh-TW"/>
+        </w:rPr>
+        <w:t>_{n}^{</w:t>
       </w:r>
       <w:r>
         <w:rPr>
@@ -453,13 +558,31 @@
         </w:rPr>
         <w:t xml:space="preserve"> </w:t>
       </w:r>
-      <w:r>
-        <w:rPr>
-          <w:rFonts w:asciiTheme="minorHAnsi" w:eastAsiaTheme="minorHAnsi" w:hAnsiTheme="minorHAnsi"/>
-          <w:lang w:eastAsia="zh-TW"/>
-        </w:rPr>
-        <w:t>w_i/W_i</w:t>
-      </w:r>
+      <w:proofErr w:type="spellStart"/>
+      <w:r>
+        <w:rPr>
+          <w:rFonts w:asciiTheme="minorHAnsi" w:eastAsiaTheme="minorHAnsi" w:hAnsiTheme="minorHAnsi"/>
+          <w:lang w:eastAsia="zh-TW"/>
+        </w:rPr>
+        <w:t>w_i</w:t>
+      </w:r>
+      <w:proofErr w:type="spellEnd"/>
+      <w:r>
+        <w:rPr>
+          <w:rFonts w:asciiTheme="minorHAnsi" w:eastAsiaTheme="minorHAnsi" w:hAnsiTheme="minorHAnsi"/>
+          <w:lang w:eastAsia="zh-TW"/>
+        </w:rPr>
+        <w:t>/</w:t>
+      </w:r>
+      <w:proofErr w:type="spellStart"/>
+      <w:r>
+        <w:rPr>
+          <w:rFonts w:asciiTheme="minorHAnsi" w:eastAsiaTheme="minorHAnsi" w:hAnsiTheme="minorHAnsi"/>
+          <w:lang w:eastAsia="zh-TW"/>
+        </w:rPr>
+        <w:t>W_i</w:t>
+      </w:r>
+      <w:proofErr w:type="spellEnd"/>
       <w:r>
         <w:rPr>
           <w:rFonts w:asciiTheme="minorHAnsi" w:eastAsiaTheme="minorHAnsi" w:hAnsiTheme="minorHAnsi"/>
@@ -497,7 +620,55 @@
           <w:rFonts w:asciiTheme="minorHAnsi" w:eastAsiaTheme="minorHAnsi" w:hAnsiTheme="minorHAnsi"/>
           <w:lang w:eastAsia="zh-TW"/>
         </w:rPr>
-        <w:t>ence the \tau = H index = \sum_{i=1}^{n}y_i, which is a value between [0,1] that measures the accurate level of income inequality of the town.</w:t>
+        <w:t>ence the \tau = H index = \sum_{</w:t>
+      </w:r>
+      <w:proofErr w:type="spellStart"/>
+      <w:r>
+        <w:rPr>
+          <w:rFonts w:asciiTheme="minorHAnsi" w:eastAsiaTheme="minorHAnsi" w:hAnsiTheme="minorHAnsi"/>
+          <w:lang w:eastAsia="zh-TW"/>
+        </w:rPr>
+        <w:t>i</w:t>
+      </w:r>
+      <w:proofErr w:type="spellEnd"/>
+      <w:r>
+        <w:rPr>
+          <w:rFonts w:asciiTheme="minorHAnsi" w:eastAsiaTheme="minorHAnsi" w:hAnsiTheme="minorHAnsi"/>
+          <w:lang w:eastAsia="zh-TW"/>
+        </w:rPr>
+        <w:t>=</w:t>
+      </w:r>
+      <w:proofErr w:type="gramStart"/>
+      <w:r>
+        <w:rPr>
+          <w:rFonts w:asciiTheme="minorHAnsi" w:eastAsiaTheme="minorHAnsi" w:hAnsiTheme="minorHAnsi"/>
+          <w:lang w:eastAsia="zh-TW"/>
+        </w:rPr>
+        <w:t>1}^</w:t>
+      </w:r>
+      <w:proofErr w:type="gramEnd"/>
+      <w:r>
+        <w:rPr>
+          <w:rFonts w:asciiTheme="minorHAnsi" w:eastAsiaTheme="minorHAnsi" w:hAnsiTheme="minorHAnsi"/>
+          <w:lang w:eastAsia="zh-TW"/>
+        </w:rPr>
+        <w:t>{n}</w:t>
+      </w:r>
+      <w:proofErr w:type="spellStart"/>
+      <w:r>
+        <w:rPr>
+          <w:rFonts w:asciiTheme="minorHAnsi" w:eastAsiaTheme="minorHAnsi" w:hAnsiTheme="minorHAnsi"/>
+          <w:lang w:eastAsia="zh-TW"/>
+        </w:rPr>
+        <w:t>y_i</w:t>
+      </w:r>
+      <w:proofErr w:type="spellEnd"/>
+      <w:r>
+        <w:rPr>
+          <w:rFonts w:asciiTheme="minorHAnsi" w:eastAsiaTheme="minorHAnsi" w:hAnsiTheme="minorHAnsi"/>
+          <w:lang w:eastAsia="zh-TW"/>
+        </w:rPr>
+        <w:t>, which is a value between [0,1] that measures the accurate level of income inequality of the town.</w:t>
       </w:r>
     </w:p>
     <w:p>
@@ -687,14 +858,194 @@
     </w:p>
     <w:p>
       <w:pPr>
-        <w:pStyle w:val="a3"/>
-        <w:shd w:val="clear" w:color="auto" w:fill="FFFFFF"/>
-        <w:spacing w:before="120" w:beforeAutospacing="0" w:after="120" w:afterAutospacing="0"/>
-        <w:rPr>
-          <w:rFonts w:asciiTheme="minorHAnsi" w:eastAsiaTheme="minorHAnsi" w:hAnsiTheme="minorHAnsi"/>
-          <w:lang w:eastAsia="zh-TW"/>
-        </w:rPr>
-      </w:pPr>
+        <w:shd w:val="clear" w:color="auto" w:fill="1E1E1E"/>
+        <w:spacing w:line="270" w:lineRule="atLeast"/>
+        <w:rPr>
+          <w:rFonts w:ascii="Menlo" w:hAnsi="Menlo" w:cs="Menlo"/>
+          <w:color w:val="D4D4D4"/>
+          <w:sz w:val="18"/>
+          <w:szCs w:val="18"/>
+        </w:rPr>
+      </w:pPr>
+      <w:r>
+        <w:rPr>
+          <w:rFonts w:ascii="Menlo" w:hAnsi="Menlo" w:cs="Menlo"/>
+          <w:color w:val="D4D4D4"/>
+          <w:sz w:val="18"/>
+          <w:szCs w:val="18"/>
+        </w:rPr>
+        <w:t xml:space="preserve">We adopted </w:t>
+      </w:r>
+      <w:proofErr w:type="gramStart"/>
+      <w:r>
+        <w:rPr>
+          <w:rFonts w:ascii="Menlo" w:hAnsi="Menlo" w:cs="Menlo"/>
+          <w:color w:val="D4D4D4"/>
+          <w:sz w:val="18"/>
+          <w:szCs w:val="18"/>
+        </w:rPr>
+        <w:t>an</w:t>
+      </w:r>
+      <w:proofErr w:type="gramEnd"/>
+      <w:r>
+        <w:rPr>
+          <w:rFonts w:ascii="Menlo" w:hAnsi="Menlo" w:cs="Menlo"/>
+          <w:color w:val="D4D4D4"/>
+          <w:sz w:val="18"/>
+          <w:szCs w:val="18"/>
+        </w:rPr>
+        <w:t xml:space="preserve"> two-stage cluster sampling. </w:t>
+      </w:r>
+    </w:p>
+    <w:p>
+      <w:pPr>
+        <w:pStyle w:val="a3"/>
+        <w:shd w:val="clear" w:color="auto" w:fill="FFFFFF"/>
+        <w:spacing w:before="120" w:beforeAutospacing="0" w:after="120" w:afterAutospacing="0"/>
+        <w:rPr>
+          <w:rFonts w:asciiTheme="minorHAnsi" w:eastAsiaTheme="minorHAnsi" w:hAnsiTheme="minorHAnsi" w:hint="eastAsia"/>
+          <w:lang w:eastAsia="zh-TW"/>
+        </w:rPr>
+      </w:pPr>
+      <w:r>
+        <w:rPr>
+          <w:rFonts w:asciiTheme="minorHAnsi" w:eastAsiaTheme="minorHAnsi" w:hAnsiTheme="minorHAnsi" w:hint="eastAsia"/>
+          <w:lang w:eastAsia="zh-TW"/>
+        </w:rPr>
+        <w:t>對於一個城鎮而言，primary</w:t>
+      </w:r>
+      <w:r>
+        <w:rPr>
+          <w:rFonts w:asciiTheme="minorHAnsi" w:eastAsiaTheme="minorHAnsi" w:hAnsiTheme="minorHAnsi"/>
+          <w:lang w:eastAsia="zh-TW"/>
+        </w:rPr>
+        <w:t xml:space="preserve"> </w:t>
+      </w:r>
+      <w:r>
+        <w:rPr>
+          <w:rFonts w:asciiTheme="minorHAnsi" w:eastAsiaTheme="minorHAnsi" w:hAnsiTheme="minorHAnsi" w:hint="eastAsia"/>
+          <w:lang w:eastAsia="zh-TW"/>
+        </w:rPr>
+        <w:t>units</w:t>
+      </w:r>
+      <w:r>
+        <w:rPr>
+          <w:rFonts w:asciiTheme="minorHAnsi" w:eastAsiaTheme="minorHAnsi" w:hAnsiTheme="minorHAnsi"/>
+          <w:lang w:eastAsia="zh-TW"/>
+        </w:rPr>
+        <w:t xml:space="preserve"> </w:t>
+      </w:r>
+      <w:r>
+        <w:rPr>
+          <w:rFonts w:asciiTheme="minorHAnsi" w:eastAsiaTheme="minorHAnsi" w:hAnsiTheme="minorHAnsi" w:hint="eastAsia"/>
+          <w:lang w:eastAsia="zh-TW"/>
+        </w:rPr>
+        <w:t>are</w:t>
+      </w:r>
+      <w:r>
+        <w:rPr>
+          <w:rFonts w:asciiTheme="minorHAnsi" w:eastAsiaTheme="minorHAnsi" w:hAnsiTheme="minorHAnsi"/>
+          <w:lang w:eastAsia="zh-TW"/>
+        </w:rPr>
+        <w:t xml:space="preserve"> clusters. Secondary units are the elements. </w:t>
+      </w:r>
+      <w:r>
+        <w:rPr>
+          <w:rFonts w:asciiTheme="minorHAnsi" w:eastAsiaTheme="minorHAnsi" w:hAnsiTheme="minorHAnsi" w:hint="eastAsia"/>
+          <w:lang w:eastAsia="zh-TW"/>
+        </w:rPr>
+        <w:t>第一層的sampling是SRS原則。從1</w:t>
+      </w:r>
+      <w:r>
+        <w:rPr>
+          <w:rFonts w:asciiTheme="minorHAnsi" w:eastAsiaTheme="minorHAnsi" w:hAnsiTheme="minorHAnsi"/>
+          <w:lang w:eastAsia="zh-TW"/>
+        </w:rPr>
+        <w:t xml:space="preserve"> </w:t>
+      </w:r>
+      <w:r>
+        <w:rPr>
+          <w:rFonts w:asciiTheme="minorHAnsi" w:eastAsiaTheme="minorHAnsi" w:hAnsiTheme="minorHAnsi" w:hint="eastAsia"/>
+          <w:lang w:eastAsia="zh-TW"/>
+        </w:rPr>
+        <w:t>到2的sampling</w:t>
+      </w:r>
+      <w:r>
+        <w:rPr>
+          <w:rFonts w:asciiTheme="minorHAnsi" w:eastAsiaTheme="minorHAnsi" w:hAnsiTheme="minorHAnsi"/>
+          <w:lang w:eastAsia="zh-TW"/>
+        </w:rPr>
+        <w:t xml:space="preserve"> </w:t>
+      </w:r>
+      <w:r>
+        <w:rPr>
+          <w:rFonts w:asciiTheme="minorHAnsi" w:eastAsiaTheme="minorHAnsi" w:hAnsiTheme="minorHAnsi" w:hint="eastAsia"/>
+          <w:lang w:eastAsia="zh-TW"/>
+        </w:rPr>
+        <w:t>也需要遵循SRS原則。（也就是說每一個</w:t>
+      </w:r>
+      <w:proofErr w:type="spellStart"/>
+      <w:r>
+        <w:rPr>
+          <w:rFonts w:asciiTheme="minorHAnsi" w:eastAsiaTheme="minorHAnsi" w:hAnsiTheme="minorHAnsi" w:hint="eastAsia"/>
+          <w:lang w:eastAsia="zh-TW"/>
+        </w:rPr>
+        <w:t>cluster</w:t>
+      </w:r>
+      <w:r>
+        <w:rPr>
+          <w:rFonts w:asciiTheme="minorHAnsi" w:eastAsiaTheme="minorHAnsi" w:hAnsiTheme="minorHAnsi"/>
+          <w:lang w:eastAsia="zh-TW"/>
+        </w:rPr>
+        <w:t>_i</w:t>
+      </w:r>
+      <w:proofErr w:type="spellEnd"/>
+      <w:r>
+        <w:rPr>
+          <w:rFonts w:asciiTheme="minorHAnsi" w:eastAsiaTheme="minorHAnsi" w:hAnsiTheme="minorHAnsi" w:hint="eastAsia"/>
+          <w:lang w:eastAsia="zh-TW"/>
+        </w:rPr>
+        <w:t>內的人數都要列出來，加總出一個數</w:t>
+      </w:r>
+      <w:proofErr w:type="spellStart"/>
+      <w:r>
+        <w:rPr>
+          <w:rFonts w:asciiTheme="minorHAnsi" w:eastAsiaTheme="minorHAnsi" w:hAnsiTheme="minorHAnsi"/>
+          <w:lang w:eastAsia="zh-TW"/>
+        </w:rPr>
+        <w:t>M_i</w:t>
+      </w:r>
+      <w:proofErr w:type="spellEnd"/>
+      <w:r>
+        <w:rPr>
+          <w:rFonts w:asciiTheme="minorHAnsi" w:eastAsiaTheme="minorHAnsi" w:hAnsiTheme="minorHAnsi" w:hint="eastAsia"/>
+          <w:lang w:eastAsia="zh-TW"/>
+        </w:rPr>
+        <w:t>進行SRS，SRS出</w:t>
+      </w:r>
+      <w:proofErr w:type="spellStart"/>
+      <w:r>
+        <w:rPr>
+          <w:rFonts w:asciiTheme="minorHAnsi" w:eastAsiaTheme="minorHAnsi" w:hAnsiTheme="minorHAnsi" w:hint="eastAsia"/>
+          <w:lang w:eastAsia="zh-TW"/>
+        </w:rPr>
+        <w:t>m</w:t>
+      </w:r>
+      <w:r>
+        <w:rPr>
+          <w:rFonts w:asciiTheme="minorHAnsi" w:eastAsiaTheme="minorHAnsi" w:hAnsiTheme="minorHAnsi"/>
+          <w:lang w:eastAsia="zh-TW"/>
+        </w:rPr>
+        <w:t>_i</w:t>
+      </w:r>
+      <w:proofErr w:type="spellEnd"/>
+      <w:r>
+        <w:rPr>
+          <w:rFonts w:asciiTheme="minorHAnsi" w:eastAsiaTheme="minorHAnsi" w:hAnsiTheme="minorHAnsi" w:hint="eastAsia"/>
+          <w:lang w:eastAsia="zh-TW"/>
+        </w:rPr>
+        <w:t>個人。）</w:t>
+      </w:r>
     </w:p>
     <w:p>
       <w:pPr>
@@ -747,7 +1098,23 @@
           <w:rFonts w:asciiTheme="minorHAnsi" w:eastAsiaTheme="minorHAnsi" w:hAnsiTheme="minorHAnsi" w:hint="eastAsia"/>
           <w:lang w:eastAsia="zh-TW"/>
         </w:rPr>
-        <w:t>測量過程（解剖一只麻雀，選Hofn作為例子）</w:t>
+        <w:t>測量過程（解剖一只麻雀，選</w:t>
+      </w:r>
+      <w:proofErr w:type="spellStart"/>
+      <w:r>
+        <w:rPr>
+          <w:rFonts w:asciiTheme="minorHAnsi" w:eastAsiaTheme="minorHAnsi" w:hAnsiTheme="minorHAnsi" w:hint="eastAsia"/>
+          <w:lang w:eastAsia="zh-TW"/>
+        </w:rPr>
+        <w:t>Hofn</w:t>
+      </w:r>
+      <w:proofErr w:type="spellEnd"/>
+      <w:r>
+        <w:rPr>
+          <w:rFonts w:asciiTheme="minorHAnsi" w:eastAsiaTheme="minorHAnsi" w:hAnsiTheme="minorHAnsi" w:hint="eastAsia"/>
+          <w:lang w:eastAsia="zh-TW"/>
+        </w:rPr>
+        <w:t>作為例子）</w:t>
       </w:r>
     </w:p>
     <w:p>
@@ -862,7 +1229,55 @@
           <w:rFonts w:asciiTheme="minorHAnsi" w:eastAsiaTheme="minorHAnsi" w:hAnsiTheme="minorHAnsi"/>
           <w:lang w:eastAsia="zh-TW"/>
         </w:rPr>
-        <w:t xml:space="preserve">N, n, \hat{Y_i}, M_i, m_i </w:t>
+        <w:t>N, n, \hat{</w:t>
+      </w:r>
+      <w:proofErr w:type="spellStart"/>
+      <w:r>
+        <w:rPr>
+          <w:rFonts w:asciiTheme="minorHAnsi" w:eastAsiaTheme="minorHAnsi" w:hAnsiTheme="minorHAnsi"/>
+          <w:lang w:eastAsia="zh-TW"/>
+        </w:rPr>
+        <w:t>Y_i</w:t>
+      </w:r>
+      <w:proofErr w:type="spellEnd"/>
+      <w:r>
+        <w:rPr>
+          <w:rFonts w:asciiTheme="minorHAnsi" w:eastAsiaTheme="minorHAnsi" w:hAnsiTheme="minorHAnsi"/>
+          <w:lang w:eastAsia="zh-TW"/>
+        </w:rPr>
+        <w:t xml:space="preserve">}, </w:t>
+      </w:r>
+      <w:proofErr w:type="spellStart"/>
+      <w:r>
+        <w:rPr>
+          <w:rFonts w:asciiTheme="minorHAnsi" w:eastAsiaTheme="minorHAnsi" w:hAnsiTheme="minorHAnsi"/>
+          <w:lang w:eastAsia="zh-TW"/>
+        </w:rPr>
+        <w:t>M_i</w:t>
+      </w:r>
+      <w:proofErr w:type="spellEnd"/>
+      <w:r>
+        <w:rPr>
+          <w:rFonts w:asciiTheme="minorHAnsi" w:eastAsiaTheme="minorHAnsi" w:hAnsiTheme="minorHAnsi"/>
+          <w:lang w:eastAsia="zh-TW"/>
+        </w:rPr>
+        <w:t xml:space="preserve">, </w:t>
+      </w:r>
+      <w:proofErr w:type="spellStart"/>
+      <w:r>
+        <w:rPr>
+          <w:rFonts w:asciiTheme="minorHAnsi" w:eastAsiaTheme="minorHAnsi" w:hAnsiTheme="minorHAnsi"/>
+          <w:lang w:eastAsia="zh-TW"/>
+        </w:rPr>
+        <w:t>m_i</w:t>
+      </w:r>
+      <w:proofErr w:type="spellEnd"/>
+      <w:r>
+        <w:rPr>
+          <w:rFonts w:asciiTheme="minorHAnsi" w:eastAsiaTheme="minorHAnsi" w:hAnsiTheme="minorHAnsi"/>
+          <w:lang w:eastAsia="zh-TW"/>
+        </w:rPr>
+        <w:t xml:space="preserve"> </w:t>
       </w:r>
       <w:r>
         <w:rPr>
@@ -887,6 +1302,7 @@
           <w:rFonts w:asciiTheme="minorHAnsi" w:eastAsiaTheme="minorHAnsi" w:hAnsiTheme="minorHAnsi"/>
           <w:lang w:eastAsia="zh-TW"/>
         </w:rPr>
+        <w:lastRenderedPageBreak/>
         <w:t>4</w:t>
       </w:r>
       <w:r>
@@ -955,15 +1371,23 @@
           <w:rFonts w:asciiTheme="minorHAnsi" w:eastAsiaTheme="minorHAnsi" w:hAnsiTheme="minorHAnsi" w:hint="eastAsia"/>
           <w:lang w:eastAsia="zh-TW"/>
         </w:rPr>
-        <w:lastRenderedPageBreak/>
         <w:t>\</w:t>
       </w:r>
-      <w:r>
-        <w:rPr>
-          <w:rFonts w:asciiTheme="minorHAnsi" w:eastAsiaTheme="minorHAnsi" w:hAnsiTheme="minorHAnsi"/>
-          <w:lang w:eastAsia="zh-TW"/>
-        </w:rPr>
-        <w:t xml:space="preserve">hat{Var(\hat{\tau})} = … </w:t>
+      <w:proofErr w:type="gramStart"/>
+      <w:r>
+        <w:rPr>
+          <w:rFonts w:asciiTheme="minorHAnsi" w:eastAsiaTheme="minorHAnsi" w:hAnsiTheme="minorHAnsi"/>
+          <w:lang w:eastAsia="zh-TW"/>
+        </w:rPr>
+        <w:t>hat{</w:t>
+      </w:r>
+      <w:proofErr w:type="gramEnd"/>
+      <w:r>
+        <w:rPr>
+          <w:rFonts w:asciiTheme="minorHAnsi" w:eastAsiaTheme="minorHAnsi" w:hAnsiTheme="minorHAnsi"/>
+          <w:lang w:eastAsia="zh-TW"/>
+        </w:rPr>
+        <w:t xml:space="preserve">Var(\hat{\tau})} = … </w:t>
       </w:r>
     </w:p>
     <w:p>
@@ -1590,10 +2014,12 @@
   <w:style w:type="paragraph" w:default="1" w:styleId="a">
     <w:name w:val="Normal"/>
     <w:qFormat/>
-    <w:pPr>
-      <w:widowControl w:val="0"/>
-      <w:jc w:val="both"/>
-    </w:pPr>
+    <w:rsid w:val="008E51CC"/>
+    <w:rPr>
+      <w:rFonts w:ascii="宋体" w:eastAsia="宋体" w:hAnsi="宋体" w:cs="宋体"/>
+      <w:kern w:val="0"/>
+      <w:sz w:val="24"/>
+    </w:rPr>
   </w:style>
   <w:style w:type="character" w:default="1" w:styleId="a0">
     <w:name w:val="Default Paragraph Font"/>
@@ -1629,15 +2055,8 @@
     <w:unhideWhenUsed/>
     <w:rsid w:val="00D77FFC"/>
     <w:pPr>
-      <w:widowControl/>
       <w:spacing w:before="100" w:beforeAutospacing="1" w:after="100" w:afterAutospacing="1"/>
-      <w:jc w:val="left"/>
     </w:pPr>
-    <w:rPr>
-      <w:rFonts w:ascii="宋体" w:eastAsia="宋体" w:hAnsi="宋体" w:cs="宋体"/>
-      <w:kern w:val="0"/>
-      <w:sz w:val="24"/>
-    </w:rPr>
   </w:style>
 </w:styles>
 </file>

</xml_diff>